<commit_message>
Updated Business Rules to reflect the addition of the Company ID foreign key to the Option and Warrants table.
</commit_message>
<xml_diff>
--- a/Business_Rules (In Progress).docx
+++ b/Business_Rules (In Progress).docx
@@ -3459,6 +3459,53 @@
         <w:autoSpaceDE w:val="0"/>
         <w:autoSpaceDN w:val="0"/>
         <w:adjustRightInd w:val="0"/>
+        <w:ind w:firstLine="180"/>
+        <w:rPr>
+          <w:rFonts w:ascii="Helvetica" w:hAnsi="Helvetica" w:cs="Helvetica"/>
+          <w:sz w:val="22"/>
+          <w:szCs w:val="22"/>
+        </w:rPr>
+      </w:pPr>
+      <w:r>
+        <w:rPr>
+          <w:rFonts w:ascii="Helvetica" w:hAnsi="Helvetica" w:cs="Helvetica"/>
+          <w:sz w:val="22"/>
+          <w:szCs w:val="22"/>
+        </w:rPr>
+        <w:tab/>
+      </w:r>
+      <w:r>
+        <w:rPr>
+          <w:rFonts w:ascii="Helvetica" w:hAnsi="Helvetica" w:cs="Helvetica"/>
+          <w:sz w:val="22"/>
+          <w:szCs w:val="22"/>
+        </w:rPr>
+        <w:tab/>
+        <w:t>7.1 – Be associated with a single company’s shares</w:t>
+      </w:r>
+      <w:bookmarkStart w:id="0" w:name="_GoBack"/>
+      <w:bookmarkEnd w:id="0"/>
+    </w:p>
+    <w:p>
+      <w:pPr>
+        <w:widowControl w:val="0"/>
+        <w:tabs>
+          <w:tab w:val="left" w:pos="560"/>
+          <w:tab w:val="left" w:pos="1120"/>
+          <w:tab w:val="left" w:pos="1680"/>
+          <w:tab w:val="left" w:pos="2240"/>
+          <w:tab w:val="left" w:pos="2800"/>
+          <w:tab w:val="left" w:pos="3360"/>
+          <w:tab w:val="left" w:pos="3920"/>
+          <w:tab w:val="left" w:pos="4480"/>
+          <w:tab w:val="left" w:pos="5040"/>
+          <w:tab w:val="left" w:pos="5600"/>
+          <w:tab w:val="left" w:pos="6160"/>
+          <w:tab w:val="left" w:pos="6720"/>
+        </w:tabs>
+        <w:autoSpaceDE w:val="0"/>
+        <w:autoSpaceDN w:val="0"/>
+        <w:adjustRightInd w:val="0"/>
         <w:ind w:firstLine="990"/>
         <w:rPr>
           <w:rFonts w:ascii="Helvetica" w:hAnsi="Helvetica" w:cs="Helvetica"/>
@@ -3481,7 +3528,7 @@
           <w:sz w:val="22"/>
           <w:szCs w:val="22"/>
         </w:rPr>
-        <w:t>7.1</w:t>
+        <w:t>7.2</w:t>
       </w:r>
       <w:proofErr w:type="gramEnd"/>
       <w:r>
@@ -3551,7 +3598,7 @@
           <w:sz w:val="22"/>
           <w:szCs w:val="22"/>
         </w:rPr>
-        <w:t>.2</w:t>
+        <w:t>.3</w:t>
       </w:r>
       <w:proofErr w:type="gramEnd"/>
       <w:r>
@@ -3621,7 +3668,7 @@
           <w:sz w:val="22"/>
           <w:szCs w:val="22"/>
         </w:rPr>
-        <w:t>.3</w:t>
+        <w:t>.4</w:t>
       </w:r>
       <w:proofErr w:type="gramEnd"/>
       <w:r>
@@ -3691,7 +3738,7 @@
           <w:sz w:val="22"/>
           <w:szCs w:val="22"/>
         </w:rPr>
-        <w:t>.4</w:t>
+        <w:t>.5</w:t>
       </w:r>
       <w:proofErr w:type="gramEnd"/>
       <w:r>
@@ -3761,7 +3808,7 @@
           <w:sz w:val="22"/>
           <w:szCs w:val="22"/>
         </w:rPr>
-        <w:t>.5</w:t>
+        <w:t>.6</w:t>
       </w:r>
       <w:proofErr w:type="gramEnd"/>
       <w:r>
@@ -4722,8 +4769,6 @@
         </w:rPr>
         <w:t xml:space="preserve"> for the company</w:t>
       </w:r>
-      <w:bookmarkStart w:id="0" w:name="_GoBack"/>
-      <w:bookmarkEnd w:id="0"/>
       <w:r>
         <w:rPr>
           <w:rFonts w:ascii="Helvetica" w:hAnsi="Helvetica" w:cs="Helvetica"/>
@@ -5164,7 +5209,6 @@
           <w:sz w:val="22"/>
           <w:szCs w:val="22"/>
         </w:rPr>
-        <w:lastRenderedPageBreak/>
         <w:t>For stock option and warrants, t</w:t>
       </w:r>
       <w:r>

</xml_diff>